<commit_message>
small edit in state diagram
</commit_message>
<xml_diff>
--- a/Task1/CS251-Winter2025-2nd-Homework2-SDS-Template (3).docx
+++ b/Task1/CS251-Winter2025-2nd-Homework2-SDS-Template (3).docx
@@ -3825,6 +3825,58 @@
       </w:r>
     </w:p>
     <w:p>
+      <w:pPr>
+        <w:ind w:left="426"/>
+        <w:rPr>
+          <w:rFonts w:asciiTheme="majorBidi" w:hAnsiTheme="majorBidi" w:cstheme="majorBidi"/>
+          <w:b/>
+          <w:bCs/>
+          <w:sz w:val="28"/>
+          <w:szCs w:val="28"/>
+        </w:rPr>
+      </w:pPr>
+      <w:proofErr w:type="gramStart"/>
+      <w:r>
+        <w:rPr>
+          <w:rFonts w:asciiTheme="majorBidi" w:hAnsiTheme="majorBidi" w:cstheme="majorBidi"/>
+          <w:b/>
+          <w:bCs/>
+          <w:sz w:val="28"/>
+          <w:szCs w:val="28"/>
+        </w:rPr>
+        <w:t>Object :</w:t>
+      </w:r>
+      <w:proofErr w:type="gramEnd"/>
+      <w:r>
+        <w:rPr>
+          <w:rFonts w:asciiTheme="majorBidi" w:hAnsiTheme="majorBidi" w:cstheme="majorBidi"/>
+          <w:b/>
+          <w:bCs/>
+          <w:sz w:val="28"/>
+          <w:szCs w:val="28"/>
+        </w:rPr>
+        <w:t xml:space="preserve"> </w:t>
+      </w:r>
+      <w:r>
+        <w:rPr>
+          <w:rFonts w:asciiTheme="majorBidi" w:hAnsiTheme="majorBidi" w:cstheme="majorBidi"/>
+          <w:sz w:val="28"/>
+          <w:szCs w:val="28"/>
+        </w:rPr>
+        <w:t>Budget</w:t>
+      </w:r>
+      <w:r>
+        <w:rPr>
+          <w:rFonts w:asciiTheme="majorBidi" w:hAnsiTheme="majorBidi" w:cstheme="majorBidi"/>
+          <w:b/>
+          <w:bCs/>
+          <w:sz w:val="28"/>
+          <w:szCs w:val="28"/>
+        </w:rPr>
+        <w:t xml:space="preserve"> </w:t>
+      </w:r>
+    </w:p>
+    <w:p>
       <w:r>
         <w:rPr>
           <w:noProof/>
@@ -3969,7 +4021,6 @@
       </w:pPr>
       <w:bookmarkStart w:id="12" w:name="_Toc1153"/>
       <w:r>
-        <w:lastRenderedPageBreak/>
         <w:t>V</w:t>
       </w:r>
       <w:r>

</xml_diff>